<commit_message>
Activity and Class diagram
</commit_message>
<xml_diff>
--- a/Final_Report/Soft_Copy.docx
+++ b/Final_Report/Soft_Copy.docx
@@ -17065,7 +17065,7 @@
               <w:rPr>
                 <w:rFonts w:ascii="Calibri" w:hAnsi="Calibri"/>
               </w:rPr>
-              <w:t>Display message on incorrect email</w:t>
+              <w:t>Login with incorrect email</w:t>
             </w:r>
           </w:p>
         </w:tc>
@@ -19019,51 +19019,1296 @@
     <w:p/>
     <w:p/>
     <w:p/>
-    <w:p>
-      <w:bookmarkStart w:id="77" w:name="_GoBack"/>
+    <w:p/>
+    <w:p/>
+    <w:p>
+      <w:pPr>
+        <w:rPr>
+          <w:rFonts w:ascii="Arial" w:hAnsi="Arial" w:cs="Arial"/>
+          <w:sz w:val="24"/>
+          <w:szCs w:val="24"/>
+        </w:rPr>
+      </w:pPr>
+      <w:r>
+        <w:rPr>
+          <w:rFonts w:ascii="Arial" w:hAnsi="Arial" w:cs="Arial"/>
+          <w:sz w:val="24"/>
+          <w:szCs w:val="24"/>
+        </w:rPr>
+        <w:lastRenderedPageBreak/>
+        <w:t>Test Case-</w:t>
+      </w:r>
+      <w:r>
+        <w:rPr>
+          <w:rFonts w:ascii="Arial" w:hAnsi="Arial" w:cs="Arial"/>
+          <w:sz w:val="24"/>
+          <w:szCs w:val="24"/>
+        </w:rPr>
+        <w:t>1</w:t>
+      </w:r>
+      <w:r>
+        <w:rPr>
+          <w:rFonts w:ascii="Arial" w:hAnsi="Arial" w:cs="Arial"/>
+          <w:sz w:val="24"/>
+          <w:szCs w:val="24"/>
+        </w:rPr>
+        <w:t>6</w:t>
+      </w:r>
+      <w:r>
+        <w:rPr>
+          <w:rFonts w:ascii="Arial" w:hAnsi="Arial" w:cs="Arial"/>
+          <w:sz w:val="24"/>
+          <w:szCs w:val="24"/>
+        </w:rPr>
+        <w:t xml:space="preserve">: </w:t>
+      </w:r>
+    </w:p>
+    <w:tbl>
+      <w:tblPr>
+        <w:tblStyle w:val="TableGrid"/>
+        <w:tblW w:w="0" w:type="auto"/>
+        <w:tblLook w:val="04A0" w:firstRow="1" w:lastRow="0" w:firstColumn="1" w:lastColumn="0" w:noHBand="0" w:noVBand="1"/>
+      </w:tblPr>
+      <w:tblGrid>
+        <w:gridCol w:w="3055"/>
+        <w:gridCol w:w="4410"/>
+      </w:tblGrid>
+      <w:tr>
+        <w:tc>
+          <w:tcPr>
+            <w:tcW w:w="3055" w:type="dxa"/>
+          </w:tcPr>
+          <w:p>
+            <w:pPr>
+              <w:rPr>
+                <w:b/>
+              </w:rPr>
+            </w:pPr>
+            <w:r>
+              <w:rPr>
+                <w:b/>
+              </w:rPr>
+              <w:t>Test number:</w:t>
+            </w:r>
+          </w:p>
+        </w:tc>
+        <w:tc>
+          <w:tcPr>
+            <w:tcW w:w="4410" w:type="dxa"/>
+          </w:tcPr>
+          <w:p>
+            <w:r>
+              <w:t>1</w:t>
+            </w:r>
+            <w:r>
+              <w:t>6</w:t>
+            </w:r>
+          </w:p>
+        </w:tc>
+      </w:tr>
+      <w:tr>
+        <w:tc>
+          <w:tcPr>
+            <w:tcW w:w="3055" w:type="dxa"/>
+          </w:tcPr>
+          <w:p>
+            <w:pPr>
+              <w:rPr>
+                <w:b/>
+              </w:rPr>
+            </w:pPr>
+            <w:r>
+              <w:rPr>
+                <w:b/>
+              </w:rPr>
+              <w:t>Purpose of Test:</w:t>
+            </w:r>
+          </w:p>
+        </w:tc>
+        <w:tc>
+          <w:tcPr>
+            <w:tcW w:w="4410" w:type="dxa"/>
+          </w:tcPr>
+          <w:p>
+            <w:pPr>
+              <w:rPr>
+                <w:rFonts w:ascii="Calibri" w:hAnsi="Calibri"/>
+              </w:rPr>
+            </w:pPr>
+            <w:r>
+              <w:rPr>
+                <w:rFonts w:ascii="Calibri" w:hAnsi="Calibri"/>
+              </w:rPr>
+              <w:t>Registration without credentials</w:t>
+            </w:r>
+          </w:p>
+        </w:tc>
+      </w:tr>
+      <w:tr>
+        <w:tc>
+          <w:tcPr>
+            <w:tcW w:w="3055" w:type="dxa"/>
+          </w:tcPr>
+          <w:p>
+            <w:pPr>
+              <w:rPr>
+                <w:b/>
+              </w:rPr>
+            </w:pPr>
+            <w:r>
+              <w:rPr>
+                <w:b/>
+              </w:rPr>
+              <w:t xml:space="preserve">Test Data: </w:t>
+            </w:r>
+          </w:p>
+        </w:tc>
+        <w:tc>
+          <w:tcPr>
+            <w:tcW w:w="4410" w:type="dxa"/>
+          </w:tcPr>
+          <w:p>
+            <w:r>
+              <w:t>“Rohit”</w:t>
+            </w:r>
+          </w:p>
+          <w:p/>
+        </w:tc>
+      </w:tr>
+      <w:tr>
+        <w:tc>
+          <w:tcPr>
+            <w:tcW w:w="3055" w:type="dxa"/>
+          </w:tcPr>
+          <w:p>
+            <w:pPr>
+              <w:rPr>
+                <w:b/>
+              </w:rPr>
+            </w:pPr>
+            <w:r>
+              <w:rPr>
+                <w:b/>
+              </w:rPr>
+              <w:t>Test Name:</w:t>
+            </w:r>
+          </w:p>
+        </w:tc>
+        <w:tc>
+          <w:tcPr>
+            <w:tcW w:w="4410" w:type="dxa"/>
+          </w:tcPr>
+          <w:p>
+            <w:r>
+              <w:t>Breach without credentials</w:t>
+            </w:r>
+          </w:p>
+        </w:tc>
+      </w:tr>
+      <w:tr>
+        <w:tc>
+          <w:tcPr>
+            <w:tcW w:w="3055" w:type="dxa"/>
+          </w:tcPr>
+          <w:p>
+            <w:pPr>
+              <w:rPr>
+                <w:b/>
+              </w:rPr>
+            </w:pPr>
+            <w:r>
+              <w:rPr>
+                <w:b/>
+              </w:rPr>
+              <w:t>Expected Result:</w:t>
+            </w:r>
+          </w:p>
+        </w:tc>
+        <w:tc>
+          <w:tcPr>
+            <w:tcW w:w="4410" w:type="dxa"/>
+          </w:tcPr>
+          <w:p>
+            <w:r>
+              <w:t>Successful login</w:t>
+            </w:r>
+          </w:p>
+        </w:tc>
+      </w:tr>
+      <w:tr>
+        <w:tc>
+          <w:tcPr>
+            <w:tcW w:w="3055" w:type="dxa"/>
+          </w:tcPr>
+          <w:p>
+            <w:pPr>
+              <w:rPr>
+                <w:b/>
+              </w:rPr>
+            </w:pPr>
+            <w:r>
+              <w:rPr>
+                <w:b/>
+              </w:rPr>
+              <w:t>Actual Result:</w:t>
+            </w:r>
+          </w:p>
+        </w:tc>
+        <w:tc>
+          <w:tcPr>
+            <w:tcW w:w="4410" w:type="dxa"/>
+          </w:tcPr>
+          <w:p>
+            <w:r>
+              <w:t>Thrown back to registration</w:t>
+            </w:r>
+          </w:p>
+        </w:tc>
+      </w:tr>
+      <w:tr>
+        <w:tc>
+          <w:tcPr>
+            <w:tcW w:w="3055" w:type="dxa"/>
+          </w:tcPr>
+          <w:p>
+            <w:pPr>
+              <w:rPr>
+                <w:b/>
+              </w:rPr>
+            </w:pPr>
+            <w:r>
+              <w:rPr>
+                <w:b/>
+              </w:rPr>
+              <w:t xml:space="preserve">Test Status: </w:t>
+            </w:r>
+          </w:p>
+        </w:tc>
+        <w:tc>
+          <w:tcPr>
+            <w:tcW w:w="4410" w:type="dxa"/>
+          </w:tcPr>
+          <w:p>
+            <w:r>
+              <w:t>Fail</w:t>
+            </w:r>
+          </w:p>
+        </w:tc>
+      </w:tr>
+    </w:tbl>
+    <w:p>
+      <w:pPr>
+        <w:rPr>
+          <w:noProof/>
+        </w:rPr>
+      </w:pPr>
+    </w:p>
+    <w:p>
+      <w:pPr>
+        <w:keepNext/>
+      </w:pPr>
+      <w:r>
+        <w:t xml:space="preserve">                                                                   </w:t>
+      </w:r>
+      <w:r>
+        <w:rPr>
+          <w:noProof/>
+        </w:rPr>
+        <w:drawing>
+          <wp:inline distT="0" distB="0" distL="0" distR="0" wp14:anchorId="7DA71732" wp14:editId="0E31E549">
+            <wp:extent cx="2330648" cy="4143375"/>
+            <wp:effectExtent l="0" t="0" r="0" b="0"/>
+            <wp:docPr id="65" name="Picture 65"/>
+            <wp:cNvGraphicFramePr>
+              <a:graphicFrameLocks xmlns:a="http://schemas.openxmlformats.org/drawingml/2006/main" noChangeAspect="1"/>
+            </wp:cNvGraphicFramePr>
+            <a:graphic xmlns:a="http://schemas.openxmlformats.org/drawingml/2006/main">
+              <a:graphicData uri="http://schemas.openxmlformats.org/drawingml/2006/picture">
+                <pic:pic xmlns:pic="http://schemas.openxmlformats.org/drawingml/2006/picture">
+                  <pic:nvPicPr>
+                    <pic:cNvPr id="0" name="Picture 42"/>
+                    <pic:cNvPicPr>
+                      <a:picLocks noChangeAspect="1" noChangeArrowheads="1"/>
+                    </pic:cNvPicPr>
+                  </pic:nvPicPr>
+                  <pic:blipFill>
+                    <a:blip r:embed="rId60">
+                      <a:extLst>
+                        <a:ext uri="{28A0092B-C50C-407E-A947-70E740481C1C}">
+                          <a14:useLocalDpi xmlns:a14="http://schemas.microsoft.com/office/drawing/2010/main" val="0"/>
+                        </a:ext>
+                      </a:extLst>
+                    </a:blip>
+                    <a:srcRect/>
+                    <a:stretch>
+                      <a:fillRect/>
+                    </a:stretch>
+                  </pic:blipFill>
+                  <pic:spPr bwMode="auto">
+                    <a:xfrm>
+                      <a:off x="0" y="0"/>
+                      <a:ext cx="2353610" cy="4184196"/>
+                    </a:xfrm>
+                    <a:prstGeom prst="rect">
+                      <a:avLst/>
+                    </a:prstGeom>
+                    <a:noFill/>
+                    <a:ln>
+                      <a:noFill/>
+                    </a:ln>
+                  </pic:spPr>
+                </pic:pic>
+              </a:graphicData>
+            </a:graphic>
+          </wp:inline>
+        </w:drawing>
+      </w:r>
+    </w:p>
+    <w:p>
+      <w:pPr>
+        <w:pStyle w:val="Caption"/>
+      </w:pPr>
+      <w:r>
+        <w:t xml:space="preserve">Figure </w:t>
+      </w:r>
+      <w:fldSimple w:instr=" SEQ Figure \* ARABIC ">
+        <w:r>
+          <w:rPr>
+            <w:noProof/>
+          </w:rPr>
+          <w:t>37</w:t>
+        </w:r>
+      </w:fldSimple>
+      <w:r>
+        <w:t>: Login without credentials test</w:t>
+      </w:r>
+    </w:p>
+    <w:p/>
+    <w:p/>
+    <w:p/>
+    <w:p/>
+    <w:p/>
+    <w:p/>
+    <w:p>
+      <w:pPr>
+        <w:rPr>
+          <w:rFonts w:ascii="Arial" w:hAnsi="Arial" w:cs="Arial"/>
+          <w:sz w:val="24"/>
+          <w:szCs w:val="24"/>
+        </w:rPr>
+      </w:pPr>
+      <w:r>
+        <w:rPr>
+          <w:rFonts w:ascii="Arial" w:hAnsi="Arial" w:cs="Arial"/>
+          <w:sz w:val="24"/>
+          <w:szCs w:val="24"/>
+        </w:rPr>
+        <w:lastRenderedPageBreak/>
+        <w:t>Test Case-</w:t>
+      </w:r>
+      <w:r>
+        <w:rPr>
+          <w:rFonts w:ascii="Arial" w:hAnsi="Arial" w:cs="Arial"/>
+          <w:sz w:val="24"/>
+          <w:szCs w:val="24"/>
+        </w:rPr>
+        <w:t>1</w:t>
+      </w:r>
+      <w:r>
+        <w:rPr>
+          <w:rFonts w:ascii="Arial" w:hAnsi="Arial" w:cs="Arial"/>
+          <w:sz w:val="24"/>
+          <w:szCs w:val="24"/>
+        </w:rPr>
+        <w:t>7</w:t>
+      </w:r>
+      <w:r>
+        <w:rPr>
+          <w:rFonts w:ascii="Arial" w:hAnsi="Arial" w:cs="Arial"/>
+          <w:sz w:val="24"/>
+          <w:szCs w:val="24"/>
+        </w:rPr>
+        <w:t xml:space="preserve">: </w:t>
+      </w:r>
+    </w:p>
+    <w:tbl>
+      <w:tblPr>
+        <w:tblStyle w:val="TableGrid"/>
+        <w:tblW w:w="0" w:type="auto"/>
+        <w:tblLook w:val="04A0" w:firstRow="1" w:lastRow="0" w:firstColumn="1" w:lastColumn="0" w:noHBand="0" w:noVBand="1"/>
+      </w:tblPr>
+      <w:tblGrid>
+        <w:gridCol w:w="3055"/>
+        <w:gridCol w:w="4410"/>
+      </w:tblGrid>
+      <w:tr>
+        <w:tc>
+          <w:tcPr>
+            <w:tcW w:w="3055" w:type="dxa"/>
+          </w:tcPr>
+          <w:p>
+            <w:pPr>
+              <w:rPr>
+                <w:b/>
+              </w:rPr>
+            </w:pPr>
+            <w:r>
+              <w:rPr>
+                <w:b/>
+              </w:rPr>
+              <w:t>Test number:</w:t>
+            </w:r>
+          </w:p>
+        </w:tc>
+        <w:tc>
+          <w:tcPr>
+            <w:tcW w:w="4410" w:type="dxa"/>
+          </w:tcPr>
+          <w:p>
+            <w:r>
+              <w:t>1</w:t>
+            </w:r>
+            <w:r>
+              <w:t>7</w:t>
+            </w:r>
+          </w:p>
+        </w:tc>
+      </w:tr>
+      <w:tr>
+        <w:tc>
+          <w:tcPr>
+            <w:tcW w:w="3055" w:type="dxa"/>
+          </w:tcPr>
+          <w:p>
+            <w:pPr>
+              <w:rPr>
+                <w:b/>
+              </w:rPr>
+            </w:pPr>
+            <w:r>
+              <w:rPr>
+                <w:b/>
+              </w:rPr>
+              <w:t>Purpose of Test:</w:t>
+            </w:r>
+          </w:p>
+        </w:tc>
+        <w:tc>
+          <w:tcPr>
+            <w:tcW w:w="4410" w:type="dxa"/>
+          </w:tcPr>
+          <w:p>
+            <w:pPr>
+              <w:rPr>
+                <w:rFonts w:ascii="Calibri" w:hAnsi="Calibri"/>
+              </w:rPr>
+            </w:pPr>
+            <w:r>
+              <w:rPr>
+                <w:rFonts w:ascii="Calibri" w:hAnsi="Calibri"/>
+              </w:rPr>
+              <w:t>Registration without credentials</w:t>
+            </w:r>
+          </w:p>
+        </w:tc>
+      </w:tr>
+      <w:tr>
+        <w:tc>
+          <w:tcPr>
+            <w:tcW w:w="3055" w:type="dxa"/>
+          </w:tcPr>
+          <w:p>
+            <w:pPr>
+              <w:rPr>
+                <w:b/>
+              </w:rPr>
+            </w:pPr>
+            <w:r>
+              <w:rPr>
+                <w:b/>
+              </w:rPr>
+              <w:t xml:space="preserve">Test Data: </w:t>
+            </w:r>
+          </w:p>
+        </w:tc>
+        <w:tc>
+          <w:tcPr>
+            <w:tcW w:w="4410" w:type="dxa"/>
+          </w:tcPr>
+          <w:p>
+            <w:r>
+              <w:t>“</w:t>
+            </w:r>
+            <w:proofErr w:type="spellStart"/>
+            <w:r>
+              <w:t>Saja</w:t>
+            </w:r>
+            <w:r>
+              <w:t>n</w:t>
+            </w:r>
+            <w:proofErr w:type="spellEnd"/>
+            <w:r>
+              <w:t>”</w:t>
+            </w:r>
+            <w:proofErr w:type="gramStart"/>
+            <w:r>
+              <w:t>, ”</w:t>
+            </w:r>
+            <w:proofErr w:type="spellStart"/>
+            <w:r>
+              <w:t>Jorpati</w:t>
+            </w:r>
+            <w:proofErr w:type="spellEnd"/>
+            <w:proofErr w:type="gramEnd"/>
+            <w:r>
+              <w:t xml:space="preserve">”, </w:t>
+            </w:r>
+            <w:hyperlink r:id="rId61" w:history="1">
+              <w:r>
+                <w:rPr>
+                  <w:rStyle w:val="Hyperlink"/>
+                </w:rPr>
+                <w:t>sajandangal1@gmail.com</w:t>
+              </w:r>
+            </w:hyperlink>
+            <w:r>
+              <w:t>,</w:t>
+            </w:r>
+          </w:p>
+          <w:p>
+            <w:r>
+              <w:t>“sajan1”, “******”</w:t>
+            </w:r>
+          </w:p>
+        </w:tc>
+      </w:tr>
+      <w:tr>
+        <w:tc>
+          <w:tcPr>
+            <w:tcW w:w="3055" w:type="dxa"/>
+          </w:tcPr>
+          <w:p>
+            <w:pPr>
+              <w:rPr>
+                <w:b/>
+              </w:rPr>
+            </w:pPr>
+            <w:r>
+              <w:rPr>
+                <w:b/>
+              </w:rPr>
+              <w:t>Test Name:</w:t>
+            </w:r>
+          </w:p>
+        </w:tc>
+        <w:tc>
+          <w:tcPr>
+            <w:tcW w:w="4410" w:type="dxa"/>
+          </w:tcPr>
+          <w:p>
+            <w:r>
+              <w:t>Signup with credential</w:t>
+            </w:r>
+          </w:p>
+        </w:tc>
+      </w:tr>
+      <w:tr>
+        <w:tc>
+          <w:tcPr>
+            <w:tcW w:w="3055" w:type="dxa"/>
+          </w:tcPr>
+          <w:p>
+            <w:pPr>
+              <w:rPr>
+                <w:b/>
+              </w:rPr>
+            </w:pPr>
+            <w:r>
+              <w:rPr>
+                <w:b/>
+              </w:rPr>
+              <w:t>Expected Result:</w:t>
+            </w:r>
+          </w:p>
+        </w:tc>
+        <w:tc>
+          <w:tcPr>
+            <w:tcW w:w="4410" w:type="dxa"/>
+          </w:tcPr>
+          <w:p>
+            <w:r>
+              <w:t>Successful login</w:t>
+            </w:r>
+            <w:r>
+              <w:t xml:space="preserve"> and registration</w:t>
+            </w:r>
+          </w:p>
+        </w:tc>
+      </w:tr>
+      <w:tr>
+        <w:tc>
+          <w:tcPr>
+            <w:tcW w:w="3055" w:type="dxa"/>
+          </w:tcPr>
+          <w:p>
+            <w:pPr>
+              <w:rPr>
+                <w:b/>
+              </w:rPr>
+            </w:pPr>
+            <w:r>
+              <w:rPr>
+                <w:b/>
+              </w:rPr>
+              <w:t>Actual Result:</w:t>
+            </w:r>
+          </w:p>
+        </w:tc>
+        <w:tc>
+          <w:tcPr>
+            <w:tcW w:w="4410" w:type="dxa"/>
+          </w:tcPr>
+          <w:p>
+            <w:r>
+              <w:t>Successful login and registration</w:t>
+            </w:r>
+          </w:p>
+        </w:tc>
+      </w:tr>
+      <w:tr>
+        <w:tc>
+          <w:tcPr>
+            <w:tcW w:w="3055" w:type="dxa"/>
+          </w:tcPr>
+          <w:p>
+            <w:pPr>
+              <w:rPr>
+                <w:b/>
+              </w:rPr>
+            </w:pPr>
+            <w:r>
+              <w:rPr>
+                <w:b/>
+              </w:rPr>
+              <w:t xml:space="preserve">Test Status: </w:t>
+            </w:r>
+          </w:p>
+        </w:tc>
+        <w:tc>
+          <w:tcPr>
+            <w:tcW w:w="4410" w:type="dxa"/>
+          </w:tcPr>
+          <w:p>
+            <w:r>
+              <w:t>Pass</w:t>
+            </w:r>
+          </w:p>
+        </w:tc>
+      </w:tr>
+    </w:tbl>
+    <w:p/>
+    <w:p>
+      <w:pPr>
+        <w:pStyle w:val="Heading1"/>
+      </w:pPr>
+      <w:bookmarkStart w:id="77" w:name="_Toc6358234"/>
+      <w:r>
+        <w:rPr>
+          <w:noProof/>
+        </w:rPr>
+        <w:drawing>
+          <wp:inline distT="0" distB="0" distL="0" distR="0" wp14:anchorId="790CC26A" wp14:editId="5D8BE586">
+            <wp:extent cx="2078355" cy="3694853"/>
+            <wp:effectExtent l="0" t="0" r="0" b="1270"/>
+            <wp:docPr id="66" name="Picture 66"/>
+            <wp:cNvGraphicFramePr>
+              <a:graphicFrameLocks xmlns:a="http://schemas.openxmlformats.org/drawingml/2006/main" noChangeAspect="1"/>
+            </wp:cNvGraphicFramePr>
+            <a:graphic xmlns:a="http://schemas.openxmlformats.org/drawingml/2006/main">
+              <a:graphicData uri="http://schemas.openxmlformats.org/drawingml/2006/picture">
+                <pic:pic xmlns:pic="http://schemas.openxmlformats.org/drawingml/2006/picture">
+                  <pic:nvPicPr>
+                    <pic:cNvPr id="0" name="Picture 43"/>
+                    <pic:cNvPicPr>
+                      <a:picLocks noChangeAspect="1" noChangeArrowheads="1"/>
+                    </pic:cNvPicPr>
+                  </pic:nvPicPr>
+                  <pic:blipFill>
+                    <a:blip r:embed="rId62" cstate="print">
+                      <a:extLst>
+                        <a:ext uri="{28A0092B-C50C-407E-A947-70E740481C1C}">
+                          <a14:useLocalDpi xmlns:a14="http://schemas.microsoft.com/office/drawing/2010/main" val="0"/>
+                        </a:ext>
+                      </a:extLst>
+                    </a:blip>
+                    <a:srcRect/>
+                    <a:stretch>
+                      <a:fillRect/>
+                    </a:stretch>
+                  </pic:blipFill>
+                  <pic:spPr bwMode="auto">
+                    <a:xfrm>
+                      <a:off x="0" y="0"/>
+                      <a:ext cx="2093065" cy="3721004"/>
+                    </a:xfrm>
+                    <a:prstGeom prst="rect">
+                      <a:avLst/>
+                    </a:prstGeom>
+                    <a:noFill/>
+                    <a:ln>
+                      <a:noFill/>
+                    </a:ln>
+                  </pic:spPr>
+                </pic:pic>
+              </a:graphicData>
+            </a:graphic>
+          </wp:inline>
+        </w:drawing>
+      </w:r>
+      <w:r>
+        <w:rPr>
+          <w:noProof/>
+        </w:rPr>
+        <w:drawing>
+          <wp:inline distT="0" distB="0" distL="0" distR="0" wp14:anchorId="0F83DDCB" wp14:editId="0282DFEA">
+            <wp:extent cx="2089428" cy="3714538"/>
+            <wp:effectExtent l="0" t="0" r="6350" b="635"/>
+            <wp:docPr id="67" name="Picture 67"/>
+            <wp:cNvGraphicFramePr>
+              <a:graphicFrameLocks xmlns:a="http://schemas.openxmlformats.org/drawingml/2006/main" noChangeAspect="1"/>
+            </wp:cNvGraphicFramePr>
+            <a:graphic xmlns:a="http://schemas.openxmlformats.org/drawingml/2006/main">
+              <a:graphicData uri="http://schemas.openxmlformats.org/drawingml/2006/picture">
+                <pic:pic xmlns:pic="http://schemas.openxmlformats.org/drawingml/2006/picture">
+                  <pic:nvPicPr>
+                    <pic:cNvPr id="0" name="Picture 44"/>
+                    <pic:cNvPicPr>
+                      <a:picLocks noChangeAspect="1" noChangeArrowheads="1"/>
+                    </pic:cNvPicPr>
+                  </pic:nvPicPr>
+                  <pic:blipFill>
+                    <a:blip r:embed="rId63" cstate="print">
+                      <a:extLst>
+                        <a:ext uri="{28A0092B-C50C-407E-A947-70E740481C1C}">
+                          <a14:useLocalDpi xmlns:a14="http://schemas.microsoft.com/office/drawing/2010/main" val="0"/>
+                        </a:ext>
+                      </a:extLst>
+                    </a:blip>
+                    <a:srcRect/>
+                    <a:stretch>
+                      <a:fillRect/>
+                    </a:stretch>
+                  </pic:blipFill>
+                  <pic:spPr bwMode="auto">
+                    <a:xfrm>
+                      <a:off x="0" y="0"/>
+                      <a:ext cx="2106866" cy="3745539"/>
+                    </a:xfrm>
+                    <a:prstGeom prst="rect">
+                      <a:avLst/>
+                    </a:prstGeom>
+                    <a:noFill/>
+                    <a:ln>
+                      <a:noFill/>
+                    </a:ln>
+                  </pic:spPr>
+                </pic:pic>
+              </a:graphicData>
+            </a:graphic>
+          </wp:inline>
+        </w:drawing>
+      </w:r>
+    </w:p>
+    <w:p>
+      <w:pPr>
+        <w:pStyle w:val="Caption"/>
+      </w:pPr>
+      <w:r>
+        <w:t xml:space="preserve">Figure </w:t>
+      </w:r>
+      <w:fldSimple w:instr=" SEQ Figure \* ARABIC ">
+        <w:r>
+          <w:rPr>
+            <w:noProof/>
+          </w:rPr>
+          <w:t>38</w:t>
+        </w:r>
+      </w:fldSimple>
+      <w:r>
+        <w:t>: Registration with credentials</w:t>
+      </w:r>
+    </w:p>
+    <w:p/>
+    <w:p/>
+    <w:p/>
+    <w:p/>
+    <w:p/>
+    <w:p/>
+    <w:p/>
+    <w:p/>
+    <w:p>
+      <w:pPr>
+        <w:rPr>
+          <w:rFonts w:ascii="Arial" w:hAnsi="Arial" w:cs="Arial"/>
+          <w:sz w:val="24"/>
+          <w:szCs w:val="24"/>
+        </w:rPr>
+      </w:pPr>
+      <w:r>
+        <w:rPr>
+          <w:rFonts w:ascii="Arial" w:hAnsi="Arial" w:cs="Arial"/>
+          <w:sz w:val="24"/>
+          <w:szCs w:val="24"/>
+        </w:rPr>
+        <w:lastRenderedPageBreak/>
+        <w:t>Test Case-</w:t>
+      </w:r>
+      <w:r>
+        <w:rPr>
+          <w:rFonts w:ascii="Arial" w:hAnsi="Arial" w:cs="Arial"/>
+          <w:sz w:val="24"/>
+          <w:szCs w:val="24"/>
+        </w:rPr>
+        <w:t>1</w:t>
+      </w:r>
+      <w:r>
+        <w:rPr>
+          <w:rFonts w:ascii="Arial" w:hAnsi="Arial" w:cs="Arial"/>
+          <w:sz w:val="24"/>
+          <w:szCs w:val="24"/>
+        </w:rPr>
+        <w:t>8</w:t>
+      </w:r>
+      <w:r>
+        <w:rPr>
+          <w:rFonts w:ascii="Arial" w:hAnsi="Arial" w:cs="Arial"/>
+          <w:sz w:val="24"/>
+          <w:szCs w:val="24"/>
+        </w:rPr>
+        <w:t xml:space="preserve">: </w:t>
+      </w:r>
+    </w:p>
+    <w:tbl>
+      <w:tblPr>
+        <w:tblStyle w:val="TableGrid"/>
+        <w:tblW w:w="0" w:type="auto"/>
+        <w:tblLook w:val="04A0" w:firstRow="1" w:lastRow="0" w:firstColumn="1" w:lastColumn="0" w:noHBand="0" w:noVBand="1"/>
+      </w:tblPr>
+      <w:tblGrid>
+        <w:gridCol w:w="3055"/>
+        <w:gridCol w:w="4410"/>
+      </w:tblGrid>
+      <w:tr>
+        <w:tc>
+          <w:tcPr>
+            <w:tcW w:w="3055" w:type="dxa"/>
+          </w:tcPr>
+          <w:p>
+            <w:pPr>
+              <w:rPr>
+                <w:b/>
+              </w:rPr>
+            </w:pPr>
+            <w:r>
+              <w:rPr>
+                <w:b/>
+              </w:rPr>
+              <w:t>Test number:</w:t>
+            </w:r>
+          </w:p>
+        </w:tc>
+        <w:tc>
+          <w:tcPr>
+            <w:tcW w:w="4410" w:type="dxa"/>
+          </w:tcPr>
+          <w:p>
+            <w:r>
+              <w:t>1</w:t>
+            </w:r>
+            <w:r>
+              <w:t>8</w:t>
+            </w:r>
+          </w:p>
+        </w:tc>
+      </w:tr>
+      <w:tr>
+        <w:tc>
+          <w:tcPr>
+            <w:tcW w:w="3055" w:type="dxa"/>
+          </w:tcPr>
+          <w:p>
+            <w:pPr>
+              <w:rPr>
+                <w:b/>
+              </w:rPr>
+            </w:pPr>
+            <w:r>
+              <w:rPr>
+                <w:b/>
+              </w:rPr>
+              <w:t>Purpose of Test:</w:t>
+            </w:r>
+          </w:p>
+        </w:tc>
+        <w:tc>
+          <w:tcPr>
+            <w:tcW w:w="4410" w:type="dxa"/>
+          </w:tcPr>
+          <w:p>
+            <w:pPr>
+              <w:rPr>
+                <w:rFonts w:ascii="Calibri" w:hAnsi="Calibri"/>
+              </w:rPr>
+            </w:pPr>
+            <w:r>
+              <w:rPr>
+                <w:rFonts w:ascii="Calibri" w:hAnsi="Calibri"/>
+              </w:rPr>
+              <w:t>Logout</w:t>
+            </w:r>
+          </w:p>
+        </w:tc>
+      </w:tr>
+      <w:tr>
+        <w:tc>
+          <w:tcPr>
+            <w:tcW w:w="3055" w:type="dxa"/>
+          </w:tcPr>
+          <w:p>
+            <w:pPr>
+              <w:rPr>
+                <w:b/>
+              </w:rPr>
+            </w:pPr>
+            <w:r>
+              <w:rPr>
+                <w:b/>
+              </w:rPr>
+              <w:t xml:space="preserve">Test Data: </w:t>
+            </w:r>
+          </w:p>
+        </w:tc>
+        <w:tc>
+          <w:tcPr>
+            <w:tcW w:w="4410" w:type="dxa"/>
+          </w:tcPr>
+          <w:p/>
+          <w:p/>
+        </w:tc>
+      </w:tr>
+      <w:tr>
+        <w:tc>
+          <w:tcPr>
+            <w:tcW w:w="3055" w:type="dxa"/>
+          </w:tcPr>
+          <w:p>
+            <w:pPr>
+              <w:rPr>
+                <w:b/>
+              </w:rPr>
+            </w:pPr>
+            <w:r>
+              <w:rPr>
+                <w:b/>
+              </w:rPr>
+              <w:t>Test Name:</w:t>
+            </w:r>
+          </w:p>
+        </w:tc>
+        <w:tc>
+          <w:tcPr>
+            <w:tcW w:w="4410" w:type="dxa"/>
+          </w:tcPr>
+          <w:p>
+            <w:r>
+              <w:t>Logout</w:t>
+            </w:r>
+          </w:p>
+        </w:tc>
+      </w:tr>
+      <w:tr>
+        <w:tc>
+          <w:tcPr>
+            <w:tcW w:w="3055" w:type="dxa"/>
+          </w:tcPr>
+          <w:p>
+            <w:pPr>
+              <w:rPr>
+                <w:b/>
+              </w:rPr>
+            </w:pPr>
+            <w:r>
+              <w:rPr>
+                <w:b/>
+              </w:rPr>
+              <w:t>Expected Result:</w:t>
+            </w:r>
+          </w:p>
+        </w:tc>
+        <w:tc>
+          <w:tcPr>
+            <w:tcW w:w="4410" w:type="dxa"/>
+          </w:tcPr>
+          <w:p>
+            <w:r>
+              <w:t>End session, logout</w:t>
+            </w:r>
+          </w:p>
+        </w:tc>
+      </w:tr>
+      <w:tr>
+        <w:tc>
+          <w:tcPr>
+            <w:tcW w:w="3055" w:type="dxa"/>
+          </w:tcPr>
+          <w:p>
+            <w:pPr>
+              <w:rPr>
+                <w:b/>
+              </w:rPr>
+            </w:pPr>
+            <w:r>
+              <w:rPr>
+                <w:b/>
+              </w:rPr>
+              <w:t>Actual Result:</w:t>
+            </w:r>
+          </w:p>
+        </w:tc>
+        <w:tc>
+          <w:tcPr>
+            <w:tcW w:w="4410" w:type="dxa"/>
+          </w:tcPr>
+          <w:p>
+            <w:r>
+              <w:t>End session, logged out</w:t>
+            </w:r>
+          </w:p>
+        </w:tc>
+      </w:tr>
+      <w:tr>
+        <w:tc>
+          <w:tcPr>
+            <w:tcW w:w="3055" w:type="dxa"/>
+          </w:tcPr>
+          <w:p>
+            <w:pPr>
+              <w:rPr>
+                <w:b/>
+              </w:rPr>
+            </w:pPr>
+            <w:r>
+              <w:rPr>
+                <w:b/>
+              </w:rPr>
+              <w:t xml:space="preserve">Test Status: </w:t>
+            </w:r>
+          </w:p>
+        </w:tc>
+        <w:tc>
+          <w:tcPr>
+            <w:tcW w:w="4410" w:type="dxa"/>
+          </w:tcPr>
+          <w:p>
+            <w:r>
+              <w:t>Pass</w:t>
+            </w:r>
+          </w:p>
+        </w:tc>
+      </w:tr>
+    </w:tbl>
+    <w:p/>
+    <w:p>
+      <w:pPr>
+        <w:keepNext/>
+      </w:pPr>
+      <w:r>
+        <w:t xml:space="preserve"> </w:t>
+      </w:r>
+      <w:r>
+        <w:rPr>
+          <w:noProof/>
+        </w:rPr>
+        <w:drawing>
+          <wp:inline distT="0" distB="0" distL="0" distR="0" wp14:anchorId="7B55C695" wp14:editId="7056C86F">
+            <wp:extent cx="2028825" cy="3606800"/>
+            <wp:effectExtent l="0" t="0" r="9525" b="0"/>
+            <wp:docPr id="70" name="Picture 70"/>
+            <wp:cNvGraphicFramePr>
+              <a:graphicFrameLocks xmlns:a="http://schemas.openxmlformats.org/drawingml/2006/main" noChangeAspect="1"/>
+            </wp:cNvGraphicFramePr>
+            <a:graphic xmlns:a="http://schemas.openxmlformats.org/drawingml/2006/main">
+              <a:graphicData uri="http://schemas.openxmlformats.org/drawingml/2006/picture">
+                <pic:pic xmlns:pic="http://schemas.openxmlformats.org/drawingml/2006/picture">
+                  <pic:nvPicPr>
+                    <pic:cNvPr id="0" name="Picture 48"/>
+                    <pic:cNvPicPr>
+                      <a:picLocks noChangeAspect="1" noChangeArrowheads="1"/>
+                    </pic:cNvPicPr>
+                  </pic:nvPicPr>
+                  <pic:blipFill>
+                    <a:blip r:embed="rId64" cstate="print">
+                      <a:extLst>
+                        <a:ext uri="{28A0092B-C50C-407E-A947-70E740481C1C}">
+                          <a14:useLocalDpi xmlns:a14="http://schemas.microsoft.com/office/drawing/2010/main" val="0"/>
+                        </a:ext>
+                      </a:extLst>
+                    </a:blip>
+                    <a:srcRect/>
+                    <a:stretch>
+                      <a:fillRect/>
+                    </a:stretch>
+                  </pic:blipFill>
+                  <pic:spPr bwMode="auto">
+                    <a:xfrm>
+                      <a:off x="0" y="0"/>
+                      <a:ext cx="2031489" cy="3611536"/>
+                    </a:xfrm>
+                    <a:prstGeom prst="rect">
+                      <a:avLst/>
+                    </a:prstGeom>
+                    <a:noFill/>
+                    <a:ln>
+                      <a:noFill/>
+                    </a:ln>
+                  </pic:spPr>
+                </pic:pic>
+              </a:graphicData>
+            </a:graphic>
+          </wp:inline>
+        </w:drawing>
+      </w:r>
+      <w:r>
+        <w:rPr>
+          <w:noProof/>
+        </w:rPr>
+        <w:t xml:space="preserve"> </w:t>
+      </w:r>
+      <w:r>
+        <w:rPr>
+          <w:noProof/>
+        </w:rPr>
+        <w:drawing>
+          <wp:inline distT="0" distB="0" distL="0" distR="0" wp14:anchorId="6E38B9D2" wp14:editId="113DB1FE">
+            <wp:extent cx="2002155" cy="3559387"/>
+            <wp:effectExtent l="0" t="0" r="0" b="3175"/>
+            <wp:docPr id="69" name="Picture 69"/>
+            <wp:cNvGraphicFramePr>
+              <a:graphicFrameLocks xmlns:a="http://schemas.openxmlformats.org/drawingml/2006/main" noChangeAspect="1"/>
+            </wp:cNvGraphicFramePr>
+            <a:graphic xmlns:a="http://schemas.openxmlformats.org/drawingml/2006/main">
+              <a:graphicData uri="http://schemas.openxmlformats.org/drawingml/2006/picture">
+                <pic:pic xmlns:pic="http://schemas.openxmlformats.org/drawingml/2006/picture">
+                  <pic:nvPicPr>
+                    <pic:cNvPr id="0" name="Picture 46"/>
+                    <pic:cNvPicPr>
+                      <a:picLocks noChangeAspect="1" noChangeArrowheads="1"/>
+                    </pic:cNvPicPr>
+                  </pic:nvPicPr>
+                  <pic:blipFill>
+                    <a:blip r:embed="rId65" cstate="print">
+                      <a:extLst>
+                        <a:ext uri="{28A0092B-C50C-407E-A947-70E740481C1C}">
+                          <a14:useLocalDpi xmlns:a14="http://schemas.microsoft.com/office/drawing/2010/main" val="0"/>
+                        </a:ext>
+                      </a:extLst>
+                    </a:blip>
+                    <a:srcRect/>
+                    <a:stretch>
+                      <a:fillRect/>
+                    </a:stretch>
+                  </pic:blipFill>
+                  <pic:spPr bwMode="auto">
+                    <a:xfrm>
+                      <a:off x="0" y="0"/>
+                      <a:ext cx="2019819" cy="3590790"/>
+                    </a:xfrm>
+                    <a:prstGeom prst="rect">
+                      <a:avLst/>
+                    </a:prstGeom>
+                    <a:noFill/>
+                    <a:ln>
+                      <a:noFill/>
+                    </a:ln>
+                  </pic:spPr>
+                </pic:pic>
+              </a:graphicData>
+            </a:graphic>
+          </wp:inline>
+        </w:drawing>
+      </w:r>
+    </w:p>
+    <w:p>
+      <w:pPr>
+        <w:pStyle w:val="Caption"/>
+      </w:pPr>
+      <w:r>
+        <w:t xml:space="preserve">Figure </w:t>
+      </w:r>
+      <w:fldSimple w:instr=" SEQ Figure \* ARABIC ">
+        <w:r>
+          <w:rPr>
+            <w:noProof/>
+          </w:rPr>
+          <w:t>39</w:t>
+        </w:r>
+      </w:fldSimple>
+      <w:r>
+        <w:t>: Logout test</w:t>
+      </w:r>
+    </w:p>
+    <w:p/>
+    <w:p/>
+    <w:p>
+      <w:bookmarkStart w:id="78" w:name="_GoBack"/>
+      <w:bookmarkEnd w:id="78"/>
+    </w:p>
+    <w:p>
+      <w:pPr>
+        <w:pStyle w:val="Heading1"/>
+      </w:pPr>
+      <w:r>
+        <w:t>Chapter-</w:t>
+      </w:r>
+      <w:r>
+        <w:t>9</w:t>
+      </w:r>
+      <w:r>
+        <w:t xml:space="preserve">: </w:t>
+      </w:r>
+      <w:r>
+        <w:t>Conclusion</w:t>
+      </w:r>
       <w:bookmarkEnd w:id="77"/>
     </w:p>
-    <w:p/>
-    <w:p>
-      <w:pPr>
-        <w:pStyle w:val="Heading1"/>
-      </w:pPr>
-      <w:bookmarkStart w:id="78" w:name="_Toc6358234"/>
-      <w:r>
+    <w:p>
+      <w:pPr>
+        <w:rPr>
+          <w:rFonts w:ascii="Arial" w:hAnsi="Arial"/>
+          <w:sz w:val="24"/>
+        </w:rPr>
+      </w:pPr>
+      <w:r>
+        <w:rPr>
+          <w:rFonts w:ascii="Arial" w:hAnsi="Arial"/>
+          <w:sz w:val="24"/>
+        </w:rPr>
+        <w:t>H</w:t>
+      </w:r>
+      <w:r>
+        <w:rPr>
+          <w:rFonts w:ascii="Arial" w:hAnsi="Arial"/>
+          <w:sz w:val="24"/>
+        </w:rPr>
+        <w:t xml:space="preserve">ence, we would be able to develop a project for monitoring and tracking our vehicle/s and create a documentation based on it as per above steps. Our application would somewhat assure security of our vehicle and handover to only trusted individuals. Also, necessary information about payments, reconditioning, servicing and deadlines are notified to owners along with suspicious activities. Data management is made easier </w:t>
+      </w:r>
+      <w:r>
+        <w:rPr>
+          <w:rFonts w:ascii="Arial" w:hAnsi="Arial"/>
+          <w:sz w:val="24"/>
+        </w:rPr>
         <w:lastRenderedPageBreak/>
-        <w:t>Chapter-</w:t>
-      </w:r>
-      <w:r>
-        <w:t>9</w:t>
-      </w:r>
-      <w:r>
-        <w:t xml:space="preserve">: </w:t>
-      </w:r>
-      <w:r>
-        <w:t>Conclusion</w:t>
-      </w:r>
-      <w:bookmarkEnd w:id="78"/>
-    </w:p>
-    <w:p>
-      <w:pPr>
-        <w:rPr>
-          <w:rFonts w:ascii="Arial" w:hAnsi="Arial"/>
-          <w:sz w:val="24"/>
-        </w:rPr>
-      </w:pPr>
-      <w:r>
-        <w:rPr>
-          <w:rFonts w:ascii="Arial" w:hAnsi="Arial"/>
-          <w:sz w:val="24"/>
-        </w:rPr>
-        <w:t>H</w:t>
-      </w:r>
-      <w:r>
-        <w:rPr>
-          <w:rFonts w:ascii="Arial" w:hAnsi="Arial"/>
-          <w:sz w:val="24"/>
-        </w:rPr>
-        <w:t xml:space="preserve">ence, we would be able to develop a project for monitoring and tracking our vehicle/s and create a documentation based on it as per above steps. Our application would somewhat assure security of our vehicle and handover to only trusted individuals. Also, necessary information about payments, reconditioning, servicing and deadlines are notified to owners along with suspicious activities. Data management is made easier and database handles it efficiently. Also, the final report would address the overall project such that any user can understand it in details. </w:t>
+        <w:t xml:space="preserve">and database handles it efficiently. Also, the final report would address the overall project such that any user can understand it in details. </w:t>
       </w:r>
     </w:p>
     <w:p>
@@ -19247,7 +20492,7 @@
         </w:rPr>
         <w:t xml:space="preserve">Risk Management: </w:t>
       </w:r>
-      <w:hyperlink r:id="rId60" w:history="1">
+      <w:hyperlink r:id="rId66" w:history="1">
         <w:r>
           <w:rPr>
             <w:rStyle w:val="Hyperlink"/>
@@ -19492,7 +20737,7 @@
                     </pic:cNvPicPr>
                   </pic:nvPicPr>
                   <pic:blipFill>
-                    <a:blip r:embed="rId61">
+                    <a:blip r:embed="rId67">
                       <a:extLst>
                         <a:ext uri="{28A0092B-C50C-407E-A947-70E740481C1C}">
                           <a14:useLocalDpi xmlns:a14="http://schemas.microsoft.com/office/drawing/2010/main" val="0"/>
@@ -19536,7 +20781,7 @@
           <w:rPr>
             <w:noProof/>
           </w:rPr>
-          <w:t>37</w:t>
+          <w:t>40</w:t>
         </w:r>
       </w:fldSimple>
       <w:r>
@@ -19584,7 +20829,7 @@
                     </pic:cNvPicPr>
                   </pic:nvPicPr>
                   <pic:blipFill>
-                    <a:blip r:embed="rId62">
+                    <a:blip r:embed="rId68">
                       <a:extLst>
                         <a:ext uri="{28A0092B-C50C-407E-A947-70E740481C1C}">
                           <a14:useLocalDpi xmlns:a14="http://schemas.microsoft.com/office/drawing/2010/main" val="0"/>
@@ -19633,7 +20878,7 @@
           <w:rPr>
             <w:noProof/>
           </w:rPr>
-          <w:t>38</w:t>
+          <w:t>41</w:t>
         </w:r>
       </w:fldSimple>
       <w:r>
@@ -19670,7 +20915,7 @@
                     </pic:cNvPicPr>
                   </pic:nvPicPr>
                   <pic:blipFill>
-                    <a:blip r:embed="rId63">
+                    <a:blip r:embed="rId69">
                       <a:extLst>
                         <a:ext uri="{28A0092B-C50C-407E-A947-70E740481C1C}">
                           <a14:useLocalDpi xmlns:a14="http://schemas.microsoft.com/office/drawing/2010/main" val="0"/>
@@ -19719,7 +20964,7 @@
           <w:rPr>
             <w:noProof/>
           </w:rPr>
-          <w:t>39</w:t>
+          <w:t>42</w:t>
         </w:r>
       </w:fldSimple>
       <w:r>
@@ -19757,7 +21002,7 @@
                     </pic:cNvPicPr>
                   </pic:nvPicPr>
                   <pic:blipFill>
-                    <a:blip r:embed="rId64">
+                    <a:blip r:embed="rId70">
                       <a:extLst>
                         <a:ext uri="{28A0092B-C50C-407E-A947-70E740481C1C}">
                           <a14:useLocalDpi xmlns:a14="http://schemas.microsoft.com/office/drawing/2010/main" val="0"/>
@@ -19801,7 +21046,7 @@
           <w:rPr>
             <w:noProof/>
           </w:rPr>
-          <w:t>40</w:t>
+          <w:t>43</w:t>
         </w:r>
       </w:fldSimple>
       <w:r>
@@ -19879,7 +21124,7 @@
                     </pic:cNvPicPr>
                   </pic:nvPicPr>
                   <pic:blipFill>
-                    <a:blip r:embed="rId65">
+                    <a:blip r:embed="rId71">
                       <a:extLst>
                         <a:ext uri="{28A0092B-C50C-407E-A947-70E740481C1C}">
                           <a14:useLocalDpi xmlns:a14="http://schemas.microsoft.com/office/drawing/2010/main" val="0"/>
@@ -19928,7 +21173,7 @@
           <w:rPr>
             <w:noProof/>
           </w:rPr>
-          <w:t>41</w:t>
+          <w:t>44</w:t>
         </w:r>
       </w:fldSimple>
       <w:r>
@@ -19973,7 +21218,7 @@
                     </pic:cNvPicPr>
                   </pic:nvPicPr>
                   <pic:blipFill>
-                    <a:blip r:embed="rId66">
+                    <a:blip r:embed="rId72">
                       <a:extLst>
                         <a:ext uri="{28A0092B-C50C-407E-A947-70E740481C1C}">
                           <a14:useLocalDpi xmlns:a14="http://schemas.microsoft.com/office/drawing/2010/main" val="0"/>
@@ -20022,7 +21267,7 @@
           <w:rPr>
             <w:noProof/>
           </w:rPr>
-          <w:t>42</w:t>
+          <w:t>45</w:t>
         </w:r>
       </w:fldSimple>
       <w:r>
@@ -20058,7 +21303,7 @@
                     </pic:cNvPicPr>
                   </pic:nvPicPr>
                   <pic:blipFill>
-                    <a:blip r:embed="rId67">
+                    <a:blip r:embed="rId73">
                       <a:extLst>
                         <a:ext uri="{28A0092B-C50C-407E-A947-70E740481C1C}">
                           <a14:useLocalDpi xmlns:a14="http://schemas.microsoft.com/office/drawing/2010/main" val="0"/>
@@ -20107,7 +21352,7 @@
           <w:rPr>
             <w:noProof/>
           </w:rPr>
-          <w:t>43</w:t>
+          <w:t>46</w:t>
         </w:r>
       </w:fldSimple>
       <w:r>
@@ -20148,7 +21393,7 @@
                     </pic:cNvPicPr>
                   </pic:nvPicPr>
                   <pic:blipFill>
-                    <a:blip r:embed="rId68">
+                    <a:blip r:embed="rId74">
                       <a:extLst>
                         <a:ext uri="{28A0092B-C50C-407E-A947-70E740481C1C}">
                           <a14:useLocalDpi xmlns:a14="http://schemas.microsoft.com/office/drawing/2010/main" val="0"/>
@@ -20222,7 +21467,7 @@
                     </pic:cNvPicPr>
                   </pic:nvPicPr>
                   <pic:blipFill>
-                    <a:blip r:embed="rId69">
+                    <a:blip r:embed="rId75">
                       <a:extLst>
                         <a:ext uri="{28A0092B-C50C-407E-A947-70E740481C1C}">
                           <a14:useLocalDpi xmlns:a14="http://schemas.microsoft.com/office/drawing/2010/main" val="0"/>
@@ -20284,7 +21529,7 @@
                     </pic:cNvPicPr>
                   </pic:nvPicPr>
                   <pic:blipFill>
-                    <a:blip r:embed="rId70">
+                    <a:blip r:embed="rId76">
                       <a:extLst>
                         <a:ext uri="{28A0092B-C50C-407E-A947-70E740481C1C}">
                           <a14:useLocalDpi xmlns:a14="http://schemas.microsoft.com/office/drawing/2010/main" val="0"/>
@@ -20328,7 +21573,7 @@
           <w:rPr>
             <w:noProof/>
           </w:rPr>
-          <w:t>44</w:t>
+          <w:t>47</w:t>
         </w:r>
       </w:fldSimple>
       <w:r>
@@ -20391,7 +21636,7 @@
                     </pic:cNvPicPr>
                   </pic:nvPicPr>
                   <pic:blipFill>
-                    <a:blip r:embed="rId71">
+                    <a:blip r:embed="rId77">
                       <a:extLst>
                         <a:ext uri="{28A0092B-C50C-407E-A947-70E740481C1C}">
                           <a14:useLocalDpi xmlns:a14="http://schemas.microsoft.com/office/drawing/2010/main" val="0"/>
@@ -20435,7 +21680,7 @@
           <w:rPr>
             <w:noProof/>
           </w:rPr>
-          <w:t>45</w:t>
+          <w:t>48</w:t>
         </w:r>
       </w:fldSimple>
       <w:r>
@@ -20469,7 +21714,7 @@
                     </pic:cNvPicPr>
                   </pic:nvPicPr>
                   <pic:blipFill>
-                    <a:blip r:embed="rId72">
+                    <a:blip r:embed="rId78">
                       <a:extLst>
                         <a:ext uri="{28A0092B-C50C-407E-A947-70E740481C1C}">
                           <a14:useLocalDpi xmlns:a14="http://schemas.microsoft.com/office/drawing/2010/main" val="0"/>
@@ -20513,7 +21758,7 @@
           <w:rPr>
             <w:noProof/>
           </w:rPr>
-          <w:t>46</w:t>
+          <w:t>49</w:t>
         </w:r>
       </w:fldSimple>
       <w:r>
@@ -20546,7 +21791,7 @@
                     </pic:cNvPicPr>
                   </pic:nvPicPr>
                   <pic:blipFill>
-                    <a:blip r:embed="rId73">
+                    <a:blip r:embed="rId79">
                       <a:extLst>
                         <a:ext uri="{28A0092B-C50C-407E-A947-70E740481C1C}">
                           <a14:useLocalDpi xmlns:a14="http://schemas.microsoft.com/office/drawing/2010/main" val="0"/>
@@ -20590,7 +21835,7 @@
           <w:rPr>
             <w:noProof/>
           </w:rPr>
-          <w:t>47</w:t>
+          <w:t>50</w:t>
         </w:r>
       </w:fldSimple>
       <w:r>
@@ -20625,7 +21870,7 @@
                     </pic:cNvPicPr>
                   </pic:nvPicPr>
                   <pic:blipFill>
-                    <a:blip r:embed="rId74">
+                    <a:blip r:embed="rId80">
                       <a:extLst>
                         <a:ext uri="{28A0092B-C50C-407E-A947-70E740481C1C}">
                           <a14:useLocalDpi xmlns:a14="http://schemas.microsoft.com/office/drawing/2010/main" val="0"/>
@@ -20669,7 +21914,7 @@
           <w:rPr>
             <w:noProof/>
           </w:rPr>
-          <w:t>48</w:t>
+          <w:t>51</w:t>
         </w:r>
       </w:fldSimple>
       <w:r>
@@ -20703,7 +21948,7 @@
                     </pic:cNvPicPr>
                   </pic:nvPicPr>
                   <pic:blipFill>
-                    <a:blip r:embed="rId75">
+                    <a:blip r:embed="rId81">
                       <a:extLst>
                         <a:ext uri="{28A0092B-C50C-407E-A947-70E740481C1C}">
                           <a14:useLocalDpi xmlns:a14="http://schemas.microsoft.com/office/drawing/2010/main" val="0"/>
@@ -20747,7 +21992,7 @@
           <w:rPr>
             <w:noProof/>
           </w:rPr>
-          <w:t>49</w:t>
+          <w:t>52</w:t>
         </w:r>
       </w:fldSimple>
       <w:r>

</xml_diff>